<commit_message>
removed broken css, updated node_server for route/:name
</commit_message>
<xml_diff>
--- a/CSCI3020U.docx
+++ b/CSCI3020U.docx
@@ -948,23 +948,7 @@
     </w:p>
     <w:p>
       <w:r>
-        <w:t xml:space="preserve">The back-end server is a NodeJS Express framework, running over a </w:t>
-      </w:r>
-      <w:proofErr w:type="spellStart"/>
-      <w:r>
-        <w:t>Sequelize</w:t>
-      </w:r>
-      <w:proofErr w:type="spellEnd"/>
-      <w:r>
-        <w:t xml:space="preserve"> ORM, wrapping a </w:t>
-      </w:r>
-      <w:proofErr w:type="spellStart"/>
-      <w:r>
-        <w:t>Postgresql</w:t>
-      </w:r>
-      <w:proofErr w:type="spellEnd"/>
-      <w:r>
-        <w:t xml:space="preserve"> database.</w:t>
+        <w:t>The back-end server is a NodeJS Express framework, running over a Sequelize ORM, wrapping a Postgresql database.</w:t>
       </w:r>
     </w:p>
     <w:p>
@@ -1029,15 +1013,7 @@
           </w:tcPr>
           <w:p>
             <w:r>
-              <w:t xml:space="preserve">Multiple D3 graphs throughout </w:t>
-            </w:r>
-            <w:proofErr w:type="spellStart"/>
-            <w:r>
-              <w:t>bloodpressure.componets.ts</w:t>
-            </w:r>
-            <w:proofErr w:type="spellEnd"/>
-            <w:r>
-              <w:t xml:space="preserve">, etc.  </w:t>
+              <w:t xml:space="preserve">Multiple D3 graphs throughout bloodpressure.componets.ts, etc.  </w:t>
             </w:r>
           </w:p>
         </w:tc>
@@ -1080,13 +1056,8 @@
             <w:tcW w:w="6745" w:type="dxa"/>
           </w:tcPr>
           <w:p>
-            <w:proofErr w:type="spellStart"/>
-            <w:r>
-              <w:t>Bulma</w:t>
-            </w:r>
-            <w:proofErr w:type="spellEnd"/>
-            <w:r>
-              <w:t xml:space="preserve"> is used throughout the Angular app</w:t>
+            <w:r>
+              <w:t>Bulma is used throughout the Angular app</w:t>
             </w:r>
           </w:p>
         </w:tc>
@@ -1108,15 +1079,7 @@
           </w:tcPr>
           <w:p>
             <w:r>
-              <w:t xml:space="preserve">Multiple D3 graphs throughout </w:t>
-            </w:r>
-            <w:proofErr w:type="spellStart"/>
-            <w:r>
-              <w:t>bloodpressure.componets.ts</w:t>
-            </w:r>
-            <w:proofErr w:type="spellEnd"/>
-            <w:r>
-              <w:t xml:space="preserve">, etc.  </w:t>
+              <w:t xml:space="preserve">Multiple D3 graphs throughout bloodpressure.componets.ts, etc.  </w:t>
             </w:r>
           </w:p>
         </w:tc>
@@ -1138,13 +1101,8 @@
           </w:tcPr>
           <w:p>
             <w:r>
-              <w:t>NodeJS server, *.</w:t>
-            </w:r>
-            <w:proofErr w:type="spellStart"/>
-            <w:r>
-              <w:t>components.ts</w:t>
-            </w:r>
-            <w:proofErr w:type="spellEnd"/>
+              <w:t>NodeJS server, *.components.ts</w:t>
+            </w:r>
           </w:p>
         </w:tc>
       </w:tr>
@@ -1165,15 +1123,7 @@
           </w:tcPr>
           <w:p>
             <w:r>
-              <w:t xml:space="preserve">Use of dynamic </w:t>
-            </w:r>
-            <w:proofErr w:type="spellStart"/>
-            <w:r>
-              <w:t>Bulma</w:t>
-            </w:r>
-            <w:proofErr w:type="spellEnd"/>
-            <w:r>
-              <w:t xml:space="preserve"> assets</w:t>
+              <w:t>Use of dynamic Bulma assets</w:t>
             </w:r>
           </w:p>
         </w:tc>
@@ -1195,13 +1145,8 @@
           </w:tcPr>
           <w:p>
             <w:r>
-              <w:t>Google Maps integration routes.components.html/</w:t>
-            </w:r>
-            <w:proofErr w:type="spellStart"/>
-            <w:r>
-              <w:t>ts</w:t>
-            </w:r>
-            <w:proofErr w:type="spellEnd"/>
+              <w:t>Google Maps integration routes.components.html/ts</w:t>
+            </w:r>
           </w:p>
         </w:tc>
       </w:tr>
@@ -1265,21 +1210,8 @@
             <w:tcW w:w="6745" w:type="dxa"/>
           </w:tcPr>
           <w:p>
-            <w:proofErr w:type="spellStart"/>
-            <w:r>
-              <w:t>Postgresql</w:t>
-            </w:r>
-            <w:proofErr w:type="spellEnd"/>
-            <w:r>
-              <w:t xml:space="preserve"> with </w:t>
-            </w:r>
-            <w:proofErr w:type="spellStart"/>
-            <w:r>
-              <w:t>Sequelize</w:t>
-            </w:r>
-            <w:proofErr w:type="spellEnd"/>
-            <w:r>
-              <w:t xml:space="preserve"> ORM</w:t>
+            <w:r>
+              <w:t>Postgresql with Sequelize ORM</w:t>
             </w:r>
           </w:p>
         </w:tc>
@@ -1323,7 +1255,13 @@
         <w:t xml:space="preserve">For our independent study we decided to explore and integrate JWT (JSON Web Tokens) into our application for server authentication and database querying. </w:t>
       </w:r>
       <w:r>
-        <w:t>We also decided to deploy our NodeJS server on a cloud based service, in this case we decided on Heroku due to it’s easy-to-use nature and it’s free option.</w:t>
+        <w:t>We also decided to deploy our NodeJS server on a cloud</w:t>
+      </w:r>
+      <w:r>
+        <w:t>-</w:t>
+      </w:r>
+      <w:r>
+        <w:t>based service, in this case we decided on Heroku due to it’s easy-to-use nature and it’s free option.</w:t>
       </w:r>
     </w:p>
     <w:p>
@@ -1434,23 +1372,7 @@
         </w:numPr>
       </w:pPr>
       <w:r>
-        <w:t xml:space="preserve">Created and deployed </w:t>
-      </w:r>
-      <w:proofErr w:type="spellStart"/>
-      <w:r>
-        <w:t>Postgresql</w:t>
-      </w:r>
-      <w:proofErr w:type="spellEnd"/>
-      <w:r>
-        <w:t xml:space="preserve"> database with </w:t>
-      </w:r>
-      <w:proofErr w:type="spellStart"/>
-      <w:r>
-        <w:t>Sequelize</w:t>
-      </w:r>
-      <w:proofErr w:type="spellEnd"/>
-      <w:r>
-        <w:t xml:space="preserve"> ORM</w:t>
+        <w:t>Created and deployed Postgresql database with Sequelize ORM</w:t>
       </w:r>
       <w:r>
         <w:t>.</w:t>
@@ -1501,15 +1423,7 @@
         </w:numPr>
       </w:pPr>
       <w:r>
-        <w:t xml:space="preserve">Created Angular components for </w:t>
-      </w:r>
-      <w:proofErr w:type="spellStart"/>
-      <w:r>
-        <w:t>signin</w:t>
-      </w:r>
-      <w:proofErr w:type="spellEnd"/>
-      <w:r>
-        <w:t>, register.</w:t>
+        <w:t>Created Angular components for signin, register.</w:t>
       </w:r>
     </w:p>
     <w:p>

</xml_diff>

<commit_message>
Auth route update, documentation update
</commit_message>
<xml_diff>
--- a/CSCI3020U.docx
+++ b/CSCI3020U.docx
@@ -79,6 +79,12 @@
     <w:p/>
     <w:sdt>
       <w:sdtPr>
+        <w:rPr>
+          <w:rFonts w:asciiTheme="minorHAnsi" w:eastAsiaTheme="minorHAnsi" w:hAnsiTheme="minorHAnsi" w:cstheme="minorBidi"/>
+          <w:color w:val="auto"/>
+          <w:sz w:val="22"/>
+          <w:szCs w:val="22"/>
+        </w:rPr>
         <w:id w:val="1515417194"/>
         <w:docPartObj>
           <w:docPartGallery w:val="Table of Contents"/>
@@ -87,13 +93,9 @@
       </w:sdtPr>
       <w:sdtEndPr>
         <w:rPr>
-          <w:rFonts w:asciiTheme="minorHAnsi" w:eastAsiaTheme="minorHAnsi" w:hAnsiTheme="minorHAnsi" w:cstheme="minorBidi"/>
           <w:b/>
           <w:bCs/>
           <w:noProof/>
-          <w:color w:val="auto"/>
-          <w:sz w:val="22"/>
-          <w:szCs w:val="22"/>
         </w:rPr>
       </w:sdtEndPr>
       <w:sdtContent>
@@ -1265,11 +1267,23 @@
       </w:r>
     </w:p>
     <w:p>
+      <w:hyperlink r:id="rId6" w:history="1">
+        <w:r>
+          <w:rPr>
+            <w:rStyle w:val="Hyperlink"/>
+          </w:rPr>
+          <w:t>https://docs.google.com/presentation/d/1-DSLPeA1waVdRY2TWw0uvydcXP6MTRHXIz-_HWTuqc4/edit?usp=sharing</w:t>
+        </w:r>
+      </w:hyperlink>
+    </w:p>
+    <w:p/>
+    <w:p>
       <w:pPr>
         <w:pStyle w:val="Heading1"/>
       </w:pPr>
       <w:bookmarkStart w:id="6" w:name="_Toc69732659"/>
       <w:r>
+        <w:lastRenderedPageBreak/>
         <w:t>Installation</w:t>
       </w:r>
       <w:bookmarkEnd w:id="6"/>
@@ -1305,7 +1319,6 @@
         </w:numPr>
       </w:pPr>
       <w:r>
-        <w:lastRenderedPageBreak/>
         <w:t>Jayson Sandhu</w:t>
       </w:r>
     </w:p>
@@ -1372,10 +1385,7 @@
         </w:numPr>
       </w:pPr>
       <w:r>
-        <w:t>Created and deployed Postgresql database with Sequelize ORM</w:t>
-      </w:r>
-      <w:r>
-        <w:t>.</w:t>
+        <w:t>Created and deployed Postgresql database with Sequelize ORM.</w:t>
       </w:r>
     </w:p>
     <w:p>
@@ -1424,6 +1434,18 @@
       </w:pPr>
       <w:r>
         <w:t>Created Angular components for signin, register.</w:t>
+      </w:r>
+    </w:p>
+    <w:p>
+      <w:pPr>
+        <w:pStyle w:val="ListParagraph"/>
+        <w:numPr>
+          <w:ilvl w:val="1"/>
+          <w:numId w:val="1"/>
+        </w:numPr>
+      </w:pPr>
+      <w:r>
+        <w:t>Documentation.</w:t>
       </w:r>
     </w:p>
     <w:p>
@@ -2358,6 +2380,18 @@
       <w:u w:val="single"/>
     </w:rPr>
   </w:style>
+  <w:style w:type="character" w:styleId="UnresolvedMention">
+    <w:name w:val="Unresolved Mention"/>
+    <w:basedOn w:val="DefaultParagraphFont"/>
+    <w:uiPriority w:val="99"/>
+    <w:semiHidden/>
+    <w:unhideWhenUsed/>
+    <w:rsid w:val="007E0486"/>
+    <w:rPr>
+      <w:color w:val="605E5C"/>
+      <w:shd w:val="clear" w:color="auto" w:fill="E1DFDD"/>
+    </w:rPr>
+  </w:style>
 </w:styles>
 </file>
 

</xml_diff>

<commit_message>
update routes to handle createOrUpdate
</commit_message>
<xml_diff>
--- a/CSCI3020U.docx
+++ b/CSCI3020U.docx
@@ -57,7 +57,15 @@
         <w:jc w:val="center"/>
       </w:pPr>
       <w:r>
-        <w:t>Nathanial Armogan, Matthew Witvoet</w:t>
+        <w:t xml:space="preserve">Nathanial </w:t>
+      </w:r>
+      <w:proofErr w:type="spellStart"/>
+      <w:r>
+        <w:t>Armogan</w:t>
+      </w:r>
+      <w:proofErr w:type="spellEnd"/>
+      <w:r>
+        <w:t>, Matthew Witvoet</w:t>
       </w:r>
     </w:p>
     <w:p/>
@@ -920,7 +928,19 @@
     </w:p>
     <w:p>
       <w:r>
-        <w:t xml:space="preserve">For this project we decided on a two server approach. The front-end is a Angular based client facing server and the back-end is a NodeJS Express based server. </w:t>
+        <w:t>For this project we decided on a two</w:t>
+      </w:r>
+      <w:r>
+        <w:t>-</w:t>
+      </w:r>
+      <w:r>
+        <w:t>server approach. The front-end is a</w:t>
+      </w:r>
+      <w:r>
+        <w:t>n</w:t>
+      </w:r>
+      <w:r>
+        <w:t xml:space="preserve"> Angular based client facing server and the back-end is a NodeJS Express based server. </w:t>
       </w:r>
     </w:p>
     <w:p>
@@ -944,13 +964,30 @@
       </w:pPr>
       <w:bookmarkStart w:id="3" w:name="_Toc69732656"/>
       <w:r>
+        <w:t xml:space="preserve">NodeJS </w:t>
+      </w:r>
+      <w:r>
         <w:t>Express</w:t>
       </w:r>
       <w:bookmarkEnd w:id="3"/>
     </w:p>
     <w:p>
       <w:r>
-        <w:t>The back-end server is a NodeJS Express framework, running over a Sequelize ORM, wrapping a Postgresql database.</w:t>
+        <w:t xml:space="preserve">The back-end server is a NodeJS Express framework, running over a </w:t>
+      </w:r>
+      <w:proofErr w:type="spellStart"/>
+      <w:r>
+        <w:t>Sequelize</w:t>
+      </w:r>
+      <w:proofErr w:type="spellEnd"/>
+      <w:r>
+        <w:t xml:space="preserve"> ORM, wrapping a </w:t>
+      </w:r>
+      <w:r>
+        <w:t>PostgreSQL</w:t>
+      </w:r>
+      <w:r>
+        <w:t xml:space="preserve"> database.</w:t>
       </w:r>
     </w:p>
     <w:p>
@@ -1015,7 +1052,15 @@
           </w:tcPr>
           <w:p>
             <w:r>
-              <w:t xml:space="preserve">Multiple D3 graphs throughout bloodpressure.componets.ts, etc.  </w:t>
+              <w:t xml:space="preserve">Multiple D3 graphs throughout </w:t>
+            </w:r>
+            <w:proofErr w:type="spellStart"/>
+            <w:r>
+              <w:t>bloodpressure.componets.ts</w:t>
+            </w:r>
+            <w:proofErr w:type="spellEnd"/>
+            <w:r>
+              <w:t xml:space="preserve">, etc.  </w:t>
             </w:r>
           </w:p>
         </w:tc>
@@ -1058,8 +1103,13 @@
             <w:tcW w:w="6745" w:type="dxa"/>
           </w:tcPr>
           <w:p>
-            <w:r>
-              <w:t>Bulma is used throughout the Angular app</w:t>
+            <w:proofErr w:type="spellStart"/>
+            <w:r>
+              <w:t>Bulma</w:t>
+            </w:r>
+            <w:proofErr w:type="spellEnd"/>
+            <w:r>
+              <w:t xml:space="preserve"> is used throughout the Angular app</w:t>
             </w:r>
           </w:p>
         </w:tc>
@@ -1081,7 +1131,15 @@
           </w:tcPr>
           <w:p>
             <w:r>
-              <w:t xml:space="preserve">Multiple D3 graphs throughout bloodpressure.componets.ts, etc.  </w:t>
+              <w:t xml:space="preserve">Multiple D3 graphs throughout </w:t>
+            </w:r>
+            <w:proofErr w:type="spellStart"/>
+            <w:r>
+              <w:t>bloodpressure.componets.ts</w:t>
+            </w:r>
+            <w:proofErr w:type="spellEnd"/>
+            <w:r>
+              <w:t xml:space="preserve">, etc.  </w:t>
             </w:r>
           </w:p>
         </w:tc>
@@ -1103,8 +1161,13 @@
           </w:tcPr>
           <w:p>
             <w:r>
-              <w:t>NodeJS server, *.components.ts</w:t>
-            </w:r>
+              <w:t>NodeJS server, *.</w:t>
+            </w:r>
+            <w:proofErr w:type="spellStart"/>
+            <w:r>
+              <w:t>components.ts</w:t>
+            </w:r>
+            <w:proofErr w:type="spellEnd"/>
           </w:p>
         </w:tc>
       </w:tr>
@@ -1125,7 +1188,15 @@
           </w:tcPr>
           <w:p>
             <w:r>
-              <w:t>Use of dynamic Bulma assets</w:t>
+              <w:t xml:space="preserve">Use of dynamic </w:t>
+            </w:r>
+            <w:proofErr w:type="spellStart"/>
+            <w:r>
+              <w:t>Bulma</w:t>
+            </w:r>
+            <w:proofErr w:type="spellEnd"/>
+            <w:r>
+              <w:t xml:space="preserve"> assets</w:t>
             </w:r>
           </w:p>
         </w:tc>
@@ -1147,8 +1218,13 @@
           </w:tcPr>
           <w:p>
             <w:r>
-              <w:t>Google Maps integration routes.components.html/ts</w:t>
-            </w:r>
+              <w:t>Google Maps integration routes.components.html/</w:t>
+            </w:r>
+            <w:proofErr w:type="spellStart"/>
+            <w:r>
+              <w:t>ts</w:t>
+            </w:r>
+            <w:proofErr w:type="spellEnd"/>
           </w:p>
         </w:tc>
       </w:tr>
@@ -1212,8 +1288,21 @@
             <w:tcW w:w="6745" w:type="dxa"/>
           </w:tcPr>
           <w:p>
-            <w:r>
-              <w:t>Postgresql with Sequelize ORM</w:t>
+            <w:proofErr w:type="spellStart"/>
+            <w:r>
+              <w:t>Postgresql</w:t>
+            </w:r>
+            <w:proofErr w:type="spellEnd"/>
+            <w:r>
+              <w:t xml:space="preserve"> with </w:t>
+            </w:r>
+            <w:proofErr w:type="spellStart"/>
+            <w:r>
+              <w:t>Sequelize</w:t>
+            </w:r>
+            <w:proofErr w:type="spellEnd"/>
+            <w:r>
+              <w:t xml:space="preserve"> ORM</w:t>
             </w:r>
           </w:p>
         </w:tc>
@@ -1263,7 +1352,15 @@
         <w:t>-</w:t>
       </w:r>
       <w:r>
-        <w:t>based service, in this case we decided on Heroku due to it’s easy-to-use nature and it’s free option.</w:t>
+        <w:t xml:space="preserve">based service, in this case we decided on Heroku due to </w:t>
+      </w:r>
+      <w:proofErr w:type="spellStart"/>
+      <w:r>
+        <w:t>it’s</w:t>
+      </w:r>
+      <w:proofErr w:type="spellEnd"/>
+      <w:r>
+        <w:t xml:space="preserve"> easy-to-use nature and it’s free option.</w:t>
       </w:r>
     </w:p>
     <w:p>
@@ -1290,6 +1387,23 @@
     </w:p>
     <w:p>
       <w:pPr>
+        <w:pStyle w:val="Heading2"/>
+      </w:pPr>
+      <w:r>
+        <w:t>Angular</w:t>
+      </w:r>
+    </w:p>
+    <w:p/>
+    <w:p>
+      <w:pPr>
+        <w:pStyle w:val="Heading2"/>
+      </w:pPr>
+      <w:r>
+        <w:t>NodeJS Express</w:t>
+      </w:r>
+    </w:p>
+    <w:p>
+      <w:pPr>
         <w:pStyle w:val="Heading1"/>
       </w:pPr>
       <w:bookmarkStart w:id="7" w:name="_Toc69732660"/>
@@ -1385,7 +1499,21 @@
         </w:numPr>
       </w:pPr>
       <w:r>
-        <w:t>Created and deployed Postgresql database with Sequelize ORM.</w:t>
+        <w:t xml:space="preserve">Created and deployed </w:t>
+      </w:r>
+      <w:r>
+        <w:t>PostgreSQL</w:t>
+      </w:r>
+      <w:r>
+        <w:t xml:space="preserve"> database with </w:t>
+      </w:r>
+      <w:proofErr w:type="spellStart"/>
+      <w:r>
+        <w:t>Sequelize</w:t>
+      </w:r>
+      <w:proofErr w:type="spellEnd"/>
+      <w:r>
+        <w:t xml:space="preserve"> ORM.</w:t>
       </w:r>
     </w:p>
     <w:p>
@@ -1433,7 +1561,16 @@
         </w:numPr>
       </w:pPr>
       <w:r>
-        <w:t>Created Angular components for signin, register.</w:t>
+        <w:t xml:space="preserve">Setup Angular </w:t>
+      </w:r>
+      <w:r>
+        <w:t xml:space="preserve">app </w:t>
+      </w:r>
+      <w:r>
+        <w:t>routing</w:t>
+      </w:r>
+      <w:r>
+        <w:t>.</w:t>
       </w:r>
     </w:p>
     <w:p>
@@ -1445,6 +1582,26 @@
         </w:numPr>
       </w:pPr>
       <w:r>
+        <w:t xml:space="preserve">Created Angular components for </w:t>
+      </w:r>
+      <w:proofErr w:type="spellStart"/>
+      <w:r>
+        <w:t>signin</w:t>
+      </w:r>
+      <w:proofErr w:type="spellEnd"/>
+      <w:r>
+        <w:t>, register.</w:t>
+      </w:r>
+    </w:p>
+    <w:p>
+      <w:pPr>
+        <w:pStyle w:val="ListParagraph"/>
+        <w:numPr>
+          <w:ilvl w:val="1"/>
+          <w:numId w:val="1"/>
+        </w:numPr>
+      </w:pPr>
+      <w:r>
         <w:t>Documentation.</w:t>
       </w:r>
     </w:p>
@@ -1457,8 +1614,13 @@
         </w:numPr>
       </w:pPr>
       <w:r>
-        <w:t>Nathanial Armogan</w:t>
-      </w:r>
+        <w:t xml:space="preserve">Nathanial </w:t>
+      </w:r>
+      <w:proofErr w:type="spellStart"/>
+      <w:r>
+        <w:t>Armogan</w:t>
+      </w:r>
+      <w:proofErr w:type="spellEnd"/>
     </w:p>
     <w:p>
       <w:pPr>

</xml_diff>